<commit_message>
entered all the quotations in tripartite quotation, author mood. work needs to happen on using this as gerard demonstrated
Signed-off-by: Martin Dier <martin.dier@gmail.com>
</commit_message>
<xml_diff>
--- a/quotations.docx
+++ b/quotations.docx
@@ -1829,6 +1829,2028 @@
         <w:t>Emily Dickinson</w:t>
       </w:r>
     </w:p>
+    <w:p>
+      <w:pPr>
+        <w:rPr>
+          <w:rFonts w:ascii="Arial" w:hAnsi="Arial" w:cs="Arial"/>
+          <w:color w:val="000000"/>
+          <w:sz w:val="27"/>
+          <w:szCs w:val="27"/>
+          <w:shd w:val="clear" w:color="auto" w:fill="FFFFFF"/>
+        </w:rPr>
+      </w:pPr>
+      <w:r>
+        <w:rPr>
+          <w:rFonts w:ascii="Arial" w:hAnsi="Arial" w:cs="Arial"/>
+          <w:color w:val="000000"/>
+          <w:sz w:val="27"/>
+          <w:szCs w:val="27"/>
+          <w:shd w:val="clear" w:color="auto" w:fill="FFFFFF"/>
+        </w:rPr>
+        <w:t xml:space="preserve">If you think you are too small to make a difference, try sleeping with a mosquito </w:t>
+      </w:r>
+    </w:p>
+    <w:p>
+      <w:pPr>
+        <w:rPr>
+          <w:rFonts w:ascii="Helvetica" w:hAnsi="Helvetica" w:cs="Helvetica"/>
+          <w:color w:val="333333"/>
+          <w:sz w:val="21"/>
+          <w:szCs w:val="21"/>
+          <w:shd w:val="clear" w:color="auto" w:fill="FFFFFF"/>
+        </w:rPr>
+      </w:pPr>
+      <w:r>
+        <w:rPr>
+          <w:rFonts w:ascii="Helvetica" w:hAnsi="Helvetica" w:cs="Helvetica"/>
+          <w:color w:val="333333"/>
+          <w:sz w:val="21"/>
+          <w:szCs w:val="21"/>
+          <w:shd w:val="clear" w:color="auto" w:fill="FFFFFF"/>
+        </w:rPr>
+        <w:t xml:space="preserve">Nothing is </w:t>
+      </w:r>
+      <w:proofErr w:type="gramStart"/>
+      <w:r>
+        <w:rPr>
+          <w:rFonts w:ascii="Helvetica" w:hAnsi="Helvetica" w:cs="Helvetica"/>
+          <w:color w:val="333333"/>
+          <w:sz w:val="21"/>
+          <w:szCs w:val="21"/>
+          <w:shd w:val="clear" w:color="auto" w:fill="FFFFFF"/>
+        </w:rPr>
+        <w:t>more sad</w:t>
+      </w:r>
+      <w:proofErr w:type="gramEnd"/>
+      <w:r>
+        <w:rPr>
+          <w:rFonts w:ascii="Helvetica" w:hAnsi="Helvetica" w:cs="Helvetica"/>
+          <w:color w:val="333333"/>
+          <w:sz w:val="21"/>
+          <w:szCs w:val="21"/>
+          <w:shd w:val="clear" w:color="auto" w:fill="FFFFFF"/>
+        </w:rPr>
+        <w:t xml:space="preserve"> than the death of an illusion.</w:t>
+      </w:r>
+      <w:r>
+        <w:rPr>
+          <w:rFonts w:ascii="Helvetica" w:hAnsi="Helvetica" w:cs="Helvetica"/>
+          <w:color w:val="333333"/>
+          <w:sz w:val="21"/>
+          <w:szCs w:val="21"/>
+        </w:rPr>
+        <w:br/>
+      </w:r>
+      <w:r>
+        <w:rPr>
+          <w:rFonts w:ascii="Helvetica" w:hAnsi="Helvetica" w:cs="Helvetica"/>
+          <w:color w:val="333333"/>
+          <w:sz w:val="21"/>
+          <w:szCs w:val="21"/>
+          <w:shd w:val="clear" w:color="auto" w:fill="FFFFFF"/>
+        </w:rPr>
+        <w:t xml:space="preserve">Read more at: </w:t>
+      </w:r>
+      <w:hyperlink r:id="rId4" w:history="1">
+        <w:r>
+          <w:rPr>
+            <w:rStyle w:val="Hyperlink"/>
+            <w:rFonts w:ascii="Helvetica" w:hAnsi="Helvetica" w:cs="Helvetica"/>
+            <w:sz w:val="21"/>
+            <w:szCs w:val="21"/>
+            <w:shd w:val="clear" w:color="auto" w:fill="FFFFFF"/>
+          </w:rPr>
+          <w:t>http://www.brainyquote.com/quotes/quotes/a/arthurkoes152078.html?src=t_sad</w:t>
+        </w:r>
+      </w:hyperlink>
+    </w:p>
+    <w:p>
+      <w:pPr>
+        <w:rPr>
+          <w:rFonts w:ascii="Georgia" w:hAnsi="Georgia"/>
+          <w:i/>
+          <w:iCs/>
+          <w:color w:val="4C4C4C"/>
+          <w:sz w:val="21"/>
+          <w:szCs w:val="21"/>
+          <w:shd w:val="clear" w:color="auto" w:fill="E7E9E6"/>
+        </w:rPr>
+      </w:pPr>
+      <w:r>
+        <w:rPr>
+          <w:rFonts w:ascii="Georgia" w:hAnsi="Georgia"/>
+          <w:i/>
+          <w:iCs/>
+          <w:color w:val="4C4C4C"/>
+          <w:sz w:val="21"/>
+          <w:szCs w:val="21"/>
+          <w:shd w:val="clear" w:color="auto" w:fill="E7E9E6"/>
+        </w:rPr>
+        <w:t>We do evil in the hopes something good comes out of it</w:t>
+      </w:r>
+      <w:r>
+        <w:t xml:space="preserve"> </w:t>
+      </w:r>
+      <w:proofErr w:type="gramStart"/>
+      <w:r>
+        <w:rPr>
+          <w:rFonts w:ascii="Georgia" w:hAnsi="Georgia"/>
+          <w:i/>
+          <w:iCs/>
+          <w:color w:val="4C4C4C"/>
+          <w:sz w:val="21"/>
+          <w:szCs w:val="21"/>
+          <w:shd w:val="clear" w:color="auto" w:fill="E7E9E6"/>
+        </w:rPr>
+        <w:t>We</w:t>
+      </w:r>
+      <w:proofErr w:type="gramEnd"/>
+      <w:r>
+        <w:rPr>
+          <w:rFonts w:ascii="Georgia" w:hAnsi="Georgia"/>
+          <w:i/>
+          <w:iCs/>
+          <w:color w:val="4C4C4C"/>
+          <w:sz w:val="21"/>
+          <w:szCs w:val="21"/>
+          <w:shd w:val="clear" w:color="auto" w:fill="E7E9E6"/>
+        </w:rPr>
+        <w:t xml:space="preserve"> do evil in the hopes something good comes out of it</w:t>
+      </w:r>
+    </w:p>
+    <w:p>
+      <w:r>
+        <w:t>We do evil in the hopes something good comes out of it</w:t>
+      </w:r>
+    </w:p>
+    <w:p>
+      <w:r>
+        <w:t>Light reaches a place to find out darkness already waiting for it there...</w:t>
+      </w:r>
+    </w:p>
+    <w:p>
+      <w:r>
+        <w:t>J.M. BARRIE, Peter Pan</w:t>
+      </w:r>
+    </w:p>
+    <w:p/>
+    <w:p>
+      <w:r>
+        <w:t xml:space="preserve">A man dies ... only a few circles in the water prove that he was ever there. </w:t>
+      </w:r>
+      <w:proofErr w:type="gramStart"/>
+      <w:r>
+        <w:t>And</w:t>
+      </w:r>
+      <w:proofErr w:type="gramEnd"/>
+      <w:r>
+        <w:t xml:space="preserve"> even they quickly disappear. </w:t>
+      </w:r>
+      <w:proofErr w:type="gramStart"/>
+      <w:r>
+        <w:t>And</w:t>
+      </w:r>
+      <w:proofErr w:type="gramEnd"/>
+      <w:r>
+        <w:t xml:space="preserve"> when they're gone, he's forgotten, without a trace, as if he'd never even existed. </w:t>
+      </w:r>
+      <w:proofErr w:type="gramStart"/>
+      <w:r>
+        <w:t>And</w:t>
+      </w:r>
+      <w:proofErr w:type="gramEnd"/>
+      <w:r>
+        <w:t xml:space="preserve"> that's all.</w:t>
+      </w:r>
+    </w:p>
+    <w:p/>
+    <w:p>
+      <w:r>
+        <w:t xml:space="preserve">WOLFGANG BORCHERT, </w:t>
+      </w:r>
+      <w:proofErr w:type="gramStart"/>
+      <w:r>
+        <w:t>The</w:t>
+      </w:r>
+      <w:proofErr w:type="gramEnd"/>
+      <w:r>
+        <w:t xml:space="preserve"> Outsider</w:t>
+      </w:r>
+    </w:p>
+    <w:p/>
+    <w:p>
+      <w:r>
+        <w:t xml:space="preserve">Dying is like </w:t>
+      </w:r>
+      <w:proofErr w:type="gramStart"/>
+      <w:r>
+        <w:t>getting</w:t>
+      </w:r>
+      <w:proofErr w:type="gramEnd"/>
+      <w:r>
+        <w:t xml:space="preserve"> audited by the IRS--something that only happens to other people ... until it happens to you.</w:t>
+      </w:r>
+    </w:p>
+    <w:p/>
+    <w:p>
+      <w:r>
+        <w:t>JEROME P. CRABB, Death Quotes and Quibbles</w:t>
+      </w:r>
+    </w:p>
+    <w:p/>
+    <w:p>
+      <w:r>
+        <w:t xml:space="preserve">The human animal is a beast that dies but the fact that </w:t>
+      </w:r>
+      <w:proofErr w:type="gramStart"/>
+      <w:r>
+        <w:t>he’s</w:t>
+      </w:r>
+      <w:proofErr w:type="gramEnd"/>
+      <w:r>
+        <w:t xml:space="preserve"> dying don’t give him pity for others, no sir.</w:t>
+      </w:r>
+    </w:p>
+    <w:p/>
+    <w:p>
+      <w:r>
+        <w:t>TENNESSEE WILLIAMS, Cat on a Hot Tin Roof</w:t>
+      </w:r>
+    </w:p>
+    <w:p/>
+    <w:p>
+      <w:r>
+        <w:t>Cowards die many times before their deaths</w:t>
+      </w:r>
+    </w:p>
+    <w:p>
+      <w:r>
+        <w:t>The valiant never taste of death but once.</w:t>
+      </w:r>
+    </w:p>
+    <w:p>
+      <w:r>
+        <w:t>WILLIAM SHAKESPEARE, Julius Caesar</w:t>
+      </w:r>
+    </w:p>
+    <w:p/>
+    <w:p>
+      <w:r>
+        <w:t>Better to flee from death than feel its grip.</w:t>
+      </w:r>
+    </w:p>
+    <w:p/>
+    <w:p>
+      <w:r>
+        <w:t xml:space="preserve">HOMER, </w:t>
+      </w:r>
+      <w:proofErr w:type="gramStart"/>
+      <w:r>
+        <w:t>The</w:t>
+      </w:r>
+      <w:proofErr w:type="gramEnd"/>
+      <w:r>
+        <w:t xml:space="preserve"> Iliad</w:t>
+      </w:r>
+    </w:p>
+    <w:p/>
+    <w:p>
+      <w:r>
+        <w:t>We all labour against our own cure, for death is the cure of all diseases.</w:t>
+      </w:r>
+    </w:p>
+    <w:p/>
+    <w:p>
+      <w:r>
+        <w:t xml:space="preserve">SIR THOMAS BROWNE, </w:t>
+      </w:r>
+      <w:proofErr w:type="spellStart"/>
+      <w:r>
+        <w:t>Religio</w:t>
+      </w:r>
+      <w:proofErr w:type="spellEnd"/>
+      <w:r>
+        <w:t xml:space="preserve"> Medici</w:t>
+      </w:r>
+    </w:p>
+    <w:p/>
+    <w:p>
+      <w:r>
+        <w:t>Death, in itself, is nothing; but we fear,</w:t>
+      </w:r>
+    </w:p>
+    <w:p>
+      <w:r>
+        <w:t>To be we know not what, we know not where.</w:t>
+      </w:r>
+    </w:p>
+    <w:p>
+      <w:r>
+        <w:t xml:space="preserve">JOHN DRYDEN, </w:t>
+      </w:r>
+      <w:proofErr w:type="spellStart"/>
+      <w:r>
+        <w:t>Aureng-Zebe</w:t>
+      </w:r>
+      <w:proofErr w:type="spellEnd"/>
+    </w:p>
+    <w:p/>
+    <w:p>
+      <w:r>
+        <w:t>Our life dreams the Utopia. Our death achieves the Ideal.</w:t>
+      </w:r>
+    </w:p>
+    <w:p/>
+    <w:p>
+      <w:r>
+        <w:t>VICTOR HUGO, Intellectual Autobiography</w:t>
+      </w:r>
+    </w:p>
+    <w:p/>
+    <w:p>
+      <w:r>
+        <w:t>You only live twice. Once when you are born and once when you look death in the face.</w:t>
+      </w:r>
+    </w:p>
+    <w:p/>
+    <w:p>
+      <w:r>
+        <w:t>IAN FLEMING, You Only Live Twice</w:t>
+      </w:r>
+    </w:p>
+    <w:p/>
+    <w:p>
+      <w:r>
+        <w:t>Morn after morn dispels the dark,</w:t>
+      </w:r>
+    </w:p>
+    <w:p>
+      <w:r>
+        <w:t>Bearing our lives away</w:t>
+      </w:r>
+      <w:proofErr w:type="gramStart"/>
+      <w:r>
+        <w:t>;</w:t>
+      </w:r>
+      <w:proofErr w:type="gramEnd"/>
+    </w:p>
+    <w:p>
+      <w:r>
+        <w:t>Absorbed in cares we fail to mark</w:t>
+      </w:r>
+    </w:p>
+    <w:p>
+      <w:r>
+        <w:t>How swift our years decay</w:t>
+      </w:r>
+      <w:proofErr w:type="gramStart"/>
+      <w:r>
+        <w:t>;</w:t>
+      </w:r>
+      <w:proofErr w:type="gramEnd"/>
+    </w:p>
+    <w:p>
+      <w:r>
+        <w:t>Some maddening draught hath drugged our souls,</w:t>
+      </w:r>
+    </w:p>
+    <w:p>
+      <w:r>
+        <w:t>In love with vital breath,</w:t>
+      </w:r>
+    </w:p>
+    <w:p>
+      <w:r>
+        <w:t>Which still the same sad chart unrolls,</w:t>
+      </w:r>
+    </w:p>
+    <w:p>
+      <w:proofErr w:type="gramStart"/>
+      <w:r>
+        <w:t xml:space="preserve">Birth, </w:t>
+      </w:r>
+      <w:proofErr w:type="spellStart"/>
+      <w:r>
+        <w:t>eld</w:t>
+      </w:r>
+      <w:proofErr w:type="spellEnd"/>
+      <w:r>
+        <w:t>, disease, and death.</w:t>
+      </w:r>
+      <w:proofErr w:type="gramEnd"/>
+    </w:p>
+    <w:p>
+      <w:r>
+        <w:t>BHARTRHARI, "Against the Desire of Worldly Things"</w:t>
+      </w:r>
+    </w:p>
+    <w:p/>
+    <w:p>
+      <w:r>
+        <w:t xml:space="preserve">Of all the </w:t>
+      </w:r>
+      <w:proofErr w:type="gramStart"/>
+      <w:r>
+        <w:t>events which</w:t>
+      </w:r>
+      <w:proofErr w:type="gramEnd"/>
+      <w:r>
+        <w:t xml:space="preserve"> constitute a person's biography, there is scarcely one ... to which the world so easily reconciles itself as to his death.</w:t>
+      </w:r>
+    </w:p>
+    <w:p/>
+    <w:p>
+      <w:r>
+        <w:t xml:space="preserve">NATHANIEL HAWTHORNE, </w:t>
+      </w:r>
+      <w:proofErr w:type="gramStart"/>
+      <w:r>
+        <w:t>The</w:t>
+      </w:r>
+      <w:proofErr w:type="gramEnd"/>
+      <w:r>
+        <w:t xml:space="preserve"> House of the Seven Gables</w:t>
+      </w:r>
+    </w:p>
+    <w:p/>
+    <w:p>
+      <w:r>
+        <w:t>Death is a natural part of life. Rejoice for those around you who transform into the Force.</w:t>
+      </w:r>
+    </w:p>
+    <w:p/>
+    <w:p>
+      <w:r>
+        <w:t xml:space="preserve">YODA, Star Wars Episode III: Revenge of the </w:t>
+      </w:r>
+      <w:proofErr w:type="spellStart"/>
+      <w:r>
+        <w:t>Sith</w:t>
+      </w:r>
+      <w:proofErr w:type="spellEnd"/>
+    </w:p>
+    <w:p/>
+    <w:p>
+      <w:r>
+        <w:t>The grave itself is but a covered bridge,</w:t>
+      </w:r>
+    </w:p>
+    <w:p>
+      <w:proofErr w:type="gramStart"/>
+      <w:r>
+        <w:t>Leading from light to light, through a brief darkness!</w:t>
+      </w:r>
+      <w:proofErr w:type="gramEnd"/>
+    </w:p>
+    <w:p>
+      <w:r>
+        <w:t xml:space="preserve">HENRY WADSWORTH LONGFELLOW, </w:t>
+      </w:r>
+      <w:proofErr w:type="gramStart"/>
+      <w:r>
+        <w:t>The</w:t>
+      </w:r>
+      <w:proofErr w:type="gramEnd"/>
+      <w:r>
+        <w:t xml:space="preserve"> Golden Legend</w:t>
+      </w:r>
+    </w:p>
+    <w:p/>
+    <w:p>
+      <w:proofErr w:type="gramStart"/>
+      <w:r>
+        <w:t>image</w:t>
+      </w:r>
+      <w:proofErr w:type="gramEnd"/>
+      <w:r>
+        <w:t>: http://www.notable-quotes.com/d/death_quote_5.jpg</w:t>
+      </w:r>
+    </w:p>
+    <w:p/>
+    <w:p>
+      <w:r>
+        <w:t>Death quote</w:t>
+      </w:r>
+    </w:p>
+    <w:p/>
+    <w:p>
+      <w:r>
+        <w:t xml:space="preserve">Death will be a great relief. </w:t>
+      </w:r>
+      <w:proofErr w:type="gramStart"/>
+      <w:r>
+        <w:t>No more interviews.</w:t>
+      </w:r>
+      <w:proofErr w:type="gramEnd"/>
+    </w:p>
+    <w:p/>
+    <w:p>
+      <w:r>
+        <w:t xml:space="preserve">KATHARINE HEPBURN, </w:t>
+      </w:r>
+      <w:proofErr w:type="gramStart"/>
+      <w:r>
+        <w:t>The</w:t>
+      </w:r>
+      <w:proofErr w:type="gramEnd"/>
+      <w:r>
+        <w:t xml:space="preserve"> Mammoth Book of Zingers, Quips, and One-Liners</w:t>
+      </w:r>
+    </w:p>
+    <w:p/>
+    <w:p>
+      <w:r>
+        <w:t xml:space="preserve">The world's an </w:t>
+      </w:r>
+      <w:proofErr w:type="gramStart"/>
+      <w:r>
+        <w:t>inn,</w:t>
+      </w:r>
+      <w:proofErr w:type="gramEnd"/>
+      <w:r>
+        <w:t xml:space="preserve"> and death the journey's end.</w:t>
+      </w:r>
+    </w:p>
+    <w:p/>
+    <w:p>
+      <w:r>
+        <w:t xml:space="preserve">JOHN DRYDEN, </w:t>
+      </w:r>
+      <w:proofErr w:type="spellStart"/>
+      <w:r>
+        <w:t>Palamon</w:t>
+      </w:r>
+      <w:proofErr w:type="spellEnd"/>
+      <w:r>
+        <w:t xml:space="preserve"> and </w:t>
+      </w:r>
+      <w:proofErr w:type="spellStart"/>
+      <w:r>
+        <w:t>Arcite</w:t>
+      </w:r>
+      <w:proofErr w:type="spellEnd"/>
+    </w:p>
+    <w:p/>
+    <w:p>
+      <w:r>
+        <w:t>As soon as one is born, one starts dying.</w:t>
+      </w:r>
+    </w:p>
+    <w:p/>
+    <w:p>
+      <w:r>
+        <w:t>LUIGI PIRANDELLO, Henry IV</w:t>
+      </w:r>
+    </w:p>
+    <w:p/>
+    <w:p>
+      <w:proofErr w:type="gramStart"/>
+      <w:r>
+        <w:t>Here was a man who now for the first time found himself looking into the eyes of death--who was passing through one of those rare moments of experience when we feel the truth of a commonplace, which is as different from what we call knowing it, as the vision of waters upon the earth is different from the delirious vision of the water which cannot be had to cool the burning tongue.</w:t>
+      </w:r>
+      <w:proofErr w:type="gramEnd"/>
+      <w:r>
+        <w:t xml:space="preserve"> When the commonplace 'We must all die' transforms itself suddenly into the acute consciousness 'I must die--and soon,' then death grapples us, and his fingers are cruel; afterwards, he may come to fold us in his arms as our mother did, and our last moment of dim earthly discerning may be like the first.</w:t>
+      </w:r>
+    </w:p>
+    <w:p/>
+    <w:p>
+      <w:r>
+        <w:t>GEORGE ELIOT, Middlemarch</w:t>
+      </w:r>
+    </w:p>
+    <w:p/>
+    <w:p>
+      <w:r>
+        <w:t xml:space="preserve">Death </w:t>
+      </w:r>
+      <w:proofErr w:type="spellStart"/>
+      <w:proofErr w:type="gramStart"/>
+      <w:r>
+        <w:t>ain't</w:t>
+      </w:r>
+      <w:proofErr w:type="spellEnd"/>
+      <w:proofErr w:type="gramEnd"/>
+      <w:r>
+        <w:t xml:space="preserve"> nothing but a fastball on the outside corner.</w:t>
+      </w:r>
+    </w:p>
+    <w:p/>
+    <w:p>
+      <w:r>
+        <w:t>AUGUST WILSON, Fences</w:t>
+      </w:r>
+    </w:p>
+    <w:p/>
+    <w:p>
+      <w:r>
+        <w:t>Dying is like coming to the end of a long novel--you only regret it if the ride was enjoyable and left you wanting more.</w:t>
+      </w:r>
+    </w:p>
+    <w:p/>
+    <w:p>
+      <w:r>
+        <w:t>JEROME P. CRABB, Death Quotes and Quibbles</w:t>
+      </w:r>
+    </w:p>
+    <w:p/>
+    <w:p>
+      <w:r>
+        <w:t xml:space="preserve">Those who think about death, carrying with them their existing ideas and emotions, usually assume that they will have, during their last hours, ideas and emotions of like vividness ... but they do not fully recognize the implication that the feeling faculty, too, is almost gone. </w:t>
+      </w:r>
+      <w:proofErr w:type="gramStart"/>
+      <w:r>
+        <w:t>The imagine</w:t>
+      </w:r>
+      <w:proofErr w:type="gramEnd"/>
+      <w:r>
+        <w:t xml:space="preserve"> the state to be one in which they can have emotions such as they now have on contemplating the cessation of life. </w:t>
+      </w:r>
+      <w:proofErr w:type="gramStart"/>
+      <w:r>
+        <w:t>But</w:t>
+      </w:r>
+      <w:proofErr w:type="gramEnd"/>
+      <w:r>
+        <w:t xml:space="preserve"> at the last all the mental powers simultaneously ebb, as do the bodily powers, and with them goes the capacity for emotion in general. It is, indeed, possible that in its last stages consciousness </w:t>
+      </w:r>
+      <w:proofErr w:type="gramStart"/>
+      <w:r>
+        <w:t>is occupied</w:t>
+      </w:r>
+      <w:proofErr w:type="gramEnd"/>
+      <w:r>
+        <w:t xml:space="preserve"> by a not </w:t>
+      </w:r>
+      <w:proofErr w:type="spellStart"/>
+      <w:r>
+        <w:t>displeasurable</w:t>
+      </w:r>
+      <w:proofErr w:type="spellEnd"/>
+      <w:r>
+        <w:t xml:space="preserve"> sense of rest.</w:t>
+      </w:r>
+    </w:p>
+    <w:p/>
+    <w:p>
+      <w:r>
+        <w:t>HERBERT SPENCER, Facts and Comments</w:t>
+      </w:r>
+    </w:p>
+    <w:p/>
+    <w:p>
+      <w:r>
+        <w:t xml:space="preserve">It seems a strange and repugnant conclusion that with the cessation of consciousness at death, there ceases to be any knowledge of having existed. With his last </w:t>
+      </w:r>
+      <w:proofErr w:type="gramStart"/>
+      <w:r>
+        <w:t>breath</w:t>
+      </w:r>
+      <w:proofErr w:type="gramEnd"/>
+      <w:r>
+        <w:t xml:space="preserve"> it becomes to each the same thing as though he had never lived. </w:t>
+      </w:r>
+      <w:proofErr w:type="gramStart"/>
+      <w:r>
+        <w:t>And then</w:t>
+      </w:r>
+      <w:proofErr w:type="gramEnd"/>
+      <w:r>
+        <w:t xml:space="preserve"> the consciousness itself -- what is it during the time that it continues? </w:t>
+      </w:r>
+      <w:proofErr w:type="gramStart"/>
+      <w:r>
+        <w:t>And</w:t>
+      </w:r>
+      <w:proofErr w:type="gramEnd"/>
+      <w:r>
+        <w:t xml:space="preserve"> what becomes of it when it ends? We can only infer that it is a specialized and individualized form of that Infinite and Eternal </w:t>
+      </w:r>
+      <w:proofErr w:type="gramStart"/>
+      <w:r>
+        <w:t>Energy which transcends both our knowledge and our imagination; and that at death its elements lapse into the Infinite</w:t>
+      </w:r>
+      <w:proofErr w:type="gramEnd"/>
+      <w:r>
+        <w:t xml:space="preserve"> and Eternal Energy whence they were derived.</w:t>
+      </w:r>
+    </w:p>
+    <w:p/>
+    <w:p>
+      <w:r>
+        <w:t>HERBERT SPENCER, Facts and Comments</w:t>
+      </w:r>
+    </w:p>
+    <w:p/>
+    <w:p>
+      <w:r>
+        <w:t xml:space="preserve">It </w:t>
+      </w:r>
+      <w:proofErr w:type="gramStart"/>
+      <w:r>
+        <w:t>hath been often said</w:t>
+      </w:r>
+      <w:proofErr w:type="gramEnd"/>
+      <w:r>
+        <w:t>, that it is not death, but dying, which is terrible.</w:t>
+      </w:r>
+    </w:p>
+    <w:p/>
+    <w:p>
+      <w:r>
+        <w:t>HENRY FIELDING, Amelia</w:t>
+      </w:r>
+    </w:p>
+    <w:p/>
+    <w:p>
+      <w:r>
+        <w:t>Death</w:t>
+      </w:r>
+    </w:p>
+    <w:p>
+      <w:r>
+        <w:t>As a dark Shadow</w:t>
+      </w:r>
+    </w:p>
+    <w:p>
+      <w:r>
+        <w:t>Beckons his prey</w:t>
+      </w:r>
+    </w:p>
+    <w:p>
+      <w:r>
+        <w:t>Into the unknown</w:t>
+      </w:r>
+    </w:p>
+    <w:p>
+      <w:r>
+        <w:t>By a soft whisper</w:t>
+      </w:r>
+    </w:p>
+    <w:p>
+      <w:r>
+        <w:t>In the soul</w:t>
+      </w:r>
+    </w:p>
+    <w:p>
+      <w:r>
+        <w:t>CINDY CHENEY, "Death"</w:t>
+      </w:r>
+    </w:p>
+    <w:p/>
+    <w:p>
+      <w:r>
+        <w:t xml:space="preserve">We sometimes congratulate ourselves </w:t>
+      </w:r>
+      <w:proofErr w:type="gramStart"/>
+      <w:r>
+        <w:t>at the moment</w:t>
+      </w:r>
+      <w:proofErr w:type="gramEnd"/>
+      <w:r>
+        <w:t xml:space="preserve"> of waking from a troubled dream: it may be so the moment after death.</w:t>
+      </w:r>
+    </w:p>
+    <w:p/>
+    <w:p>
+      <w:r>
+        <w:t xml:space="preserve">NATHANIEL HAWTHORNE, American </w:t>
+      </w:r>
+      <w:proofErr w:type="gramStart"/>
+      <w:r>
+        <w:t>Note-Books</w:t>
+      </w:r>
+      <w:proofErr w:type="gramEnd"/>
+      <w:r>
+        <w:t>, 1836</w:t>
+      </w:r>
+    </w:p>
+    <w:p/>
+    <w:p>
+      <w:r>
+        <w:t xml:space="preserve">Death </w:t>
+      </w:r>
+      <w:proofErr w:type="gramStart"/>
+      <w:r>
+        <w:t>doesn't</w:t>
+      </w:r>
+      <w:proofErr w:type="gramEnd"/>
+      <w:r>
+        <w:t xml:space="preserve"> bargain.</w:t>
+      </w:r>
+    </w:p>
+    <w:p/>
+    <w:p>
+      <w:r>
+        <w:t xml:space="preserve">AUGUST STRINDBERG, </w:t>
+      </w:r>
+      <w:proofErr w:type="gramStart"/>
+      <w:r>
+        <w:t>The</w:t>
+      </w:r>
+      <w:proofErr w:type="gramEnd"/>
+      <w:r>
+        <w:t xml:space="preserve"> Dance of Death</w:t>
+      </w:r>
+    </w:p>
+    <w:p/>
+    <w:p>
+      <w:r>
+        <w:t xml:space="preserve">Brief and powerless is man's life; on him and </w:t>
+      </w:r>
+      <w:proofErr w:type="gramStart"/>
+      <w:r>
+        <w:t>all his</w:t>
+      </w:r>
+      <w:proofErr w:type="gramEnd"/>
+      <w:r>
+        <w:t xml:space="preserve"> race the slow, sure doom falls pitiless and dark.</w:t>
+      </w:r>
+    </w:p>
+    <w:p/>
+    <w:p>
+      <w:r>
+        <w:t>BERTRAND RUSSELL, Philosophical Essays</w:t>
+      </w:r>
+    </w:p>
+    <w:p/>
+    <w:p>
+      <w:r>
+        <w:t>With death comes honesty.</w:t>
+      </w:r>
+    </w:p>
+    <w:p/>
+    <w:p>
+      <w:r>
+        <w:t xml:space="preserve">SALMAN RUSHDIE, </w:t>
+      </w:r>
+      <w:proofErr w:type="gramStart"/>
+      <w:r>
+        <w:t>The</w:t>
+      </w:r>
+      <w:proofErr w:type="gramEnd"/>
+      <w:r>
+        <w:t xml:space="preserve"> Satanic Verses</w:t>
+      </w:r>
+    </w:p>
+    <w:p/>
+    <w:p>
+      <w:r>
+        <w:t>Death is when the monsters get you.</w:t>
+      </w:r>
+    </w:p>
+    <w:p/>
+    <w:p>
+      <w:r>
+        <w:t>STEPHEN KING, Salem's Lot</w:t>
+      </w:r>
+    </w:p>
+    <w:p/>
+    <w:p>
+      <w:r>
+        <w:t>Death makes angels of us all</w:t>
+      </w:r>
+    </w:p>
+    <w:p>
+      <w:r>
+        <w:t>&amp; gives us wings</w:t>
+      </w:r>
+    </w:p>
+    <w:p>
+      <w:proofErr w:type="gramStart"/>
+      <w:r>
+        <w:t>where</w:t>
+      </w:r>
+      <w:proofErr w:type="gramEnd"/>
+      <w:r>
+        <w:t xml:space="preserve"> we had shoulders</w:t>
+      </w:r>
+    </w:p>
+    <w:p>
+      <w:proofErr w:type="gramStart"/>
+      <w:r>
+        <w:t>smooth</w:t>
+      </w:r>
+      <w:proofErr w:type="gramEnd"/>
+      <w:r>
+        <w:t xml:space="preserve"> as raven's</w:t>
+      </w:r>
+    </w:p>
+    <w:p>
+      <w:proofErr w:type="gramStart"/>
+      <w:r>
+        <w:t>claws</w:t>
+      </w:r>
+      <w:proofErr w:type="gramEnd"/>
+    </w:p>
+    <w:p>
+      <w:r>
+        <w:t xml:space="preserve">JIM MORRISON, </w:t>
+      </w:r>
+      <w:proofErr w:type="gramStart"/>
+      <w:r>
+        <w:t>An</w:t>
+      </w:r>
+      <w:proofErr w:type="gramEnd"/>
+      <w:r>
+        <w:t xml:space="preserve"> American Prayer</w:t>
+      </w:r>
+    </w:p>
+    <w:p/>
+    <w:p>
+      <w:proofErr w:type="gramStart"/>
+      <w:r>
+        <w:t>image</w:t>
+      </w:r>
+      <w:proofErr w:type="gramEnd"/>
+      <w:r>
+        <w:t>: http://www.notable-quotes.com/d/death_quote_3.jpg</w:t>
+      </w:r>
+    </w:p>
+    <w:p/>
+    <w:p>
+      <w:r>
+        <w:t>Death is the last intimate thing we ever do.</w:t>
+      </w:r>
+    </w:p>
+    <w:p/>
+    <w:p>
+      <w:r>
+        <w:t>Do not fear death so much, but rather the inadequate life.</w:t>
+      </w:r>
+    </w:p>
+    <w:p/>
+    <w:p>
+      <w:r>
+        <w:t xml:space="preserve">BERTOLT BRECHT, </w:t>
+      </w:r>
+      <w:proofErr w:type="gramStart"/>
+      <w:r>
+        <w:t>The</w:t>
+      </w:r>
+      <w:proofErr w:type="gramEnd"/>
+      <w:r>
+        <w:t xml:space="preserve"> Mother</w:t>
+      </w:r>
+    </w:p>
+    <w:p/>
+    <w:p>
+      <w:r>
+        <w:t>Death is a new office building filled with modern furniture,</w:t>
+      </w:r>
+    </w:p>
+    <w:p>
+      <w:proofErr w:type="gramStart"/>
+      <w:r>
+        <w:t>A wise thing, but which has no purpose for us.</w:t>
+      </w:r>
+      <w:proofErr w:type="gramEnd"/>
+    </w:p>
+    <w:p>
+      <w:r>
+        <w:t>JOHN ASHBERY, "A Last World"</w:t>
+      </w:r>
+    </w:p>
+    <w:p/>
+    <w:p>
+      <w:r>
+        <w:t xml:space="preserve">Death's gang is bigger and tougher than anyone </w:t>
+      </w:r>
+      <w:proofErr w:type="gramStart"/>
+      <w:r>
+        <w:t>else's</w:t>
+      </w:r>
+      <w:proofErr w:type="gramEnd"/>
+      <w:r>
+        <w:t xml:space="preserve">. Always has been and always will be. </w:t>
+      </w:r>
+      <w:proofErr w:type="gramStart"/>
+      <w:r>
+        <w:t>Death's</w:t>
+      </w:r>
+      <w:proofErr w:type="gramEnd"/>
+      <w:r>
+        <w:t xml:space="preserve"> the man.</w:t>
+      </w:r>
+    </w:p>
+    <w:p/>
+    <w:p>
+      <w:r>
+        <w:t xml:space="preserve">MICHAEL MARSHALL, </w:t>
+      </w:r>
+      <w:proofErr w:type="gramStart"/>
+      <w:r>
+        <w:t>The</w:t>
+      </w:r>
+      <w:proofErr w:type="gramEnd"/>
+      <w:r>
+        <w:t xml:space="preserve"> Upright Man</w:t>
+      </w:r>
+    </w:p>
+    <w:p/>
+    <w:p>
+      <w:r>
+        <w:t>Nothing is born which Death makes not subject of his state.</w:t>
+      </w:r>
+    </w:p>
+    <w:p/>
+    <w:p>
+      <w:r>
+        <w:t>BHARTRHARI, "Of Time the Destroyer"</w:t>
+      </w:r>
+    </w:p>
+    <w:p/>
+    <w:p>
+      <w:r>
+        <w:t>No one on his deathbed ever said, "I wish I had spent more time on my business."</w:t>
+      </w:r>
+    </w:p>
+    <w:p/>
+    <w:p>
+      <w:r>
+        <w:t>PAUL E. TSONGAS, New York Times, Jan. 14, 1987</w:t>
+      </w:r>
+    </w:p>
+    <w:p/>
+    <w:p>
+      <w:r>
+        <w:t>Who knows but life be that which men call death,</w:t>
+      </w:r>
+    </w:p>
+    <w:p>
+      <w:proofErr w:type="gramStart"/>
+      <w:r>
+        <w:t>And</w:t>
+      </w:r>
+      <w:proofErr w:type="gramEnd"/>
+      <w:r>
+        <w:t xml:space="preserve"> death what men call life?</w:t>
+      </w:r>
+    </w:p>
+    <w:p>
+      <w:r>
+        <w:t xml:space="preserve">EURIPIDES, </w:t>
+      </w:r>
+      <w:proofErr w:type="spellStart"/>
+      <w:r>
+        <w:t>Phrixus</w:t>
+      </w:r>
+      <w:proofErr w:type="spellEnd"/>
+      <w:r>
+        <w:t xml:space="preserve"> [fragment]</w:t>
+      </w:r>
+    </w:p>
+    <w:p/>
+    <w:p>
+      <w:r>
+        <w:t xml:space="preserve">A man begins dying </w:t>
+      </w:r>
+      <w:proofErr w:type="gramStart"/>
+      <w:r>
+        <w:t>at the moment</w:t>
+      </w:r>
+      <w:proofErr w:type="gramEnd"/>
+      <w:r>
+        <w:t xml:space="preserve"> of his birth. Most people live in denial of Death's patient courtship until, late in life and deep in sickness, they become aware of him sitting bedside.</w:t>
+      </w:r>
+    </w:p>
+    <w:p/>
+    <w:p>
+      <w:r>
+        <w:t xml:space="preserve">DEAN KOONTZ, </w:t>
+      </w:r>
+      <w:proofErr w:type="gramStart"/>
+      <w:r>
+        <w:t>The</w:t>
+      </w:r>
+      <w:proofErr w:type="gramEnd"/>
+      <w:r>
+        <w:t xml:space="preserve"> Husband</w:t>
+      </w:r>
+    </w:p>
+    <w:p/>
+    <w:p>
+      <w:r>
+        <w:t>A couch of thorns, or an embroidered bed,</w:t>
+      </w:r>
+    </w:p>
+    <w:p>
+      <w:r>
+        <w:t xml:space="preserve">Are matters of indifference to the </w:t>
+      </w:r>
+      <w:proofErr w:type="gramStart"/>
+      <w:r>
+        <w:t>dead.</w:t>
+      </w:r>
+      <w:proofErr w:type="gramEnd"/>
+    </w:p>
+    <w:p>
+      <w:r>
+        <w:t>THEOGNIS OF MEGARA, "Sumptuous Obsequies"</w:t>
+      </w:r>
+    </w:p>
+    <w:p/>
+    <w:p>
+      <w:r>
+        <w:t xml:space="preserve">He that </w:t>
+      </w:r>
+      <w:proofErr w:type="spellStart"/>
+      <w:r>
+        <w:t>abideth</w:t>
+      </w:r>
+      <w:proofErr w:type="spellEnd"/>
+      <w:r>
+        <w:t xml:space="preserve"> when he might depart</w:t>
+      </w:r>
+    </w:p>
+    <w:p>
+      <w:r>
+        <w:t>From this world hath no wisdom in his heart.</w:t>
+      </w:r>
+    </w:p>
+    <w:p>
+      <w:r>
+        <w:t xml:space="preserve">FERDOWSI, </w:t>
+      </w:r>
+      <w:proofErr w:type="spellStart"/>
+      <w:r>
+        <w:t>Shahnameh</w:t>
+      </w:r>
+      <w:proofErr w:type="spellEnd"/>
+    </w:p>
+    <w:p/>
+    <w:p>
+      <w:r>
+        <w:t>There is a Reaper, whose name is Death,</w:t>
+      </w:r>
+    </w:p>
+    <w:p>
+      <w:proofErr w:type="gramStart"/>
+      <w:r>
+        <w:t>And</w:t>
+      </w:r>
+      <w:proofErr w:type="gramEnd"/>
+      <w:r>
+        <w:t>, with his sickle keen,</w:t>
+      </w:r>
+    </w:p>
+    <w:p>
+      <w:r>
+        <w:t>He reaps the bearded grain at a breath,</w:t>
+      </w:r>
+    </w:p>
+    <w:p>
+      <w:proofErr w:type="gramStart"/>
+      <w:r>
+        <w:t>And</w:t>
+      </w:r>
+      <w:proofErr w:type="gramEnd"/>
+      <w:r>
+        <w:t xml:space="preserve"> the flowers that grow between.</w:t>
+      </w:r>
+    </w:p>
+    <w:p>
+      <w:r>
+        <w:t>HENRY WADSWORTH LONGFELLOW, "The Reaper and the Flowers"</w:t>
+      </w:r>
+    </w:p>
+    <w:p/>
+    <w:p>
+      <w:proofErr w:type="gramStart"/>
+      <w:r>
+        <w:t>Taunting Death ... means pitting oneself against a wily enemy who cannot lose.</w:t>
+      </w:r>
+      <w:proofErr w:type="gramEnd"/>
+    </w:p>
+    <w:p/>
+    <w:p>
+      <w:r>
+        <w:t xml:space="preserve">J. K. ROWLING, </w:t>
+      </w:r>
+      <w:proofErr w:type="gramStart"/>
+      <w:r>
+        <w:t>The</w:t>
+      </w:r>
+      <w:proofErr w:type="gramEnd"/>
+      <w:r>
+        <w:t xml:space="preserve"> Tales of </w:t>
+      </w:r>
+      <w:proofErr w:type="spellStart"/>
+      <w:r>
+        <w:t>Beedle</w:t>
+      </w:r>
+      <w:proofErr w:type="spellEnd"/>
+      <w:r>
+        <w:t xml:space="preserve"> the Bard</w:t>
+      </w:r>
+    </w:p>
+    <w:p/>
+    <w:p>
+      <w:r>
+        <w:t xml:space="preserve">When a house has just lost its soul, a stricken silence falls over the sudden emptiness that no one will fill again. </w:t>
+      </w:r>
+      <w:proofErr w:type="gramStart"/>
+      <w:r>
+        <w:t>And</w:t>
+      </w:r>
+      <w:proofErr w:type="gramEnd"/>
+      <w:r>
+        <w:t xml:space="preserve"> all the noises that may be made later in that house will be like a scandalous din, ugly echoes from one room to another, from one corridor to another, sharp and discordant as if the walls are no longer able to absorb any music once the source of harmony has been taken away. </w:t>
+      </w:r>
+      <w:proofErr w:type="gramStart"/>
+      <w:r>
+        <w:t>But</w:t>
+      </w:r>
+      <w:proofErr w:type="gramEnd"/>
+      <w:r>
+        <w:t xml:space="preserve"> this strange detail about the power of death can only be picked up by ears that are very attentive to the smallest murmurs of life. Rational people go through these empty spaces with the serenity of a lawyer, and their indulgent smiles categorise you if you decide to point out in their presence that there is something lacking in the atmosphere.</w:t>
+      </w:r>
+    </w:p>
+    <w:p/>
+    <w:p>
+      <w:r>
+        <w:t xml:space="preserve">PIERRE, MAGNAN, </w:t>
+      </w:r>
+      <w:proofErr w:type="gramStart"/>
+      <w:r>
+        <w:t>The</w:t>
+      </w:r>
+      <w:proofErr w:type="gramEnd"/>
+      <w:r>
+        <w:t xml:space="preserve"> Messengers of Death</w:t>
+      </w:r>
+    </w:p>
+    <w:p/>
+    <w:p>
+      <w:r>
+        <w:t>Death aims only once, but never misses.</w:t>
+      </w:r>
+    </w:p>
+    <w:p/>
+    <w:p>
+      <w:r>
+        <w:t>EDWARD COUNSEL, Maxims</w:t>
+      </w:r>
+    </w:p>
+    <w:p/>
+    <w:p>
+      <w:r>
+        <w:t xml:space="preserve">How surely are the dead beyond </w:t>
+      </w:r>
+      <w:proofErr w:type="gramStart"/>
+      <w:r>
+        <w:t>death.</w:t>
+      </w:r>
+      <w:proofErr w:type="gramEnd"/>
+      <w:r>
+        <w:t xml:space="preserve"> Death is what the living carry with them. </w:t>
+      </w:r>
+      <w:proofErr w:type="gramStart"/>
+      <w:r>
+        <w:t>A state of dread, like some uncanny foretaste of a bitter memory.</w:t>
+      </w:r>
+      <w:proofErr w:type="gramEnd"/>
+      <w:r>
+        <w:t xml:space="preserve"> </w:t>
+      </w:r>
+      <w:proofErr w:type="gramStart"/>
+      <w:r>
+        <w:t>But</w:t>
+      </w:r>
+      <w:proofErr w:type="gramEnd"/>
+      <w:r>
+        <w:t xml:space="preserve"> the dead do not remember and nothingness is not a curse. </w:t>
+      </w:r>
+      <w:proofErr w:type="gramStart"/>
+      <w:r>
+        <w:t>Far from it.</w:t>
+      </w:r>
+      <w:proofErr w:type="gramEnd"/>
+    </w:p>
+    <w:p/>
+    <w:p>
+      <w:r>
+        <w:t xml:space="preserve">CORMAC MCCARTHY, </w:t>
+      </w:r>
+      <w:proofErr w:type="spellStart"/>
+      <w:r>
+        <w:t>Suttree</w:t>
+      </w:r>
+      <w:proofErr w:type="spellEnd"/>
+    </w:p>
+    <w:p/>
+    <w:p>
+      <w:r>
+        <w:t>For death is but a passing phase of Life</w:t>
+      </w:r>
+      <w:proofErr w:type="gramStart"/>
+      <w:r>
+        <w:t>;</w:t>
+      </w:r>
+      <w:proofErr w:type="gramEnd"/>
+    </w:p>
+    <w:p>
+      <w:r>
+        <w:t>A change of dress, a disrobing;</w:t>
+      </w:r>
+    </w:p>
+    <w:p>
+      <w:r>
+        <w:t>A birth into the unborn again;</w:t>
+      </w:r>
+    </w:p>
+    <w:p>
+      <w:r>
+        <w:t>A commencing where we ended;</w:t>
+      </w:r>
+    </w:p>
+    <w:p>
+      <w:r>
+        <w:t>A starting where we stopped to rest;</w:t>
+      </w:r>
+    </w:p>
+    <w:p>
+      <w:r>
+        <w:t>A crossroad of Eternity;</w:t>
+      </w:r>
+    </w:p>
+    <w:p>
+      <w:proofErr w:type="gramStart"/>
+      <w:r>
+        <w:t>A giving up of something, to possess all things.</w:t>
+      </w:r>
+      <w:proofErr w:type="gramEnd"/>
+    </w:p>
+    <w:p>
+      <w:proofErr w:type="gramStart"/>
+      <w:r>
+        <w:t>The end of the unreal, the beginning of the real.</w:t>
+      </w:r>
+      <w:proofErr w:type="gramEnd"/>
+    </w:p>
+    <w:p>
+      <w:r>
+        <w:t>EDWIN LEIBFREED, "The Song of the Soul"</w:t>
+      </w:r>
+    </w:p>
+    <w:p/>
+    <w:p>
+      <w:r>
+        <w:t xml:space="preserve">Death is a great </w:t>
+      </w:r>
+      <w:proofErr w:type="spellStart"/>
+      <w:r>
+        <w:t>revealer</w:t>
+      </w:r>
+      <w:proofErr w:type="spellEnd"/>
+      <w:r>
+        <w:t xml:space="preserve"> of what is in a man, and in its solemn shadow appear the naked lineaments of the soul.</w:t>
+      </w:r>
+    </w:p>
+    <w:p/>
+    <w:p>
+      <w:r>
+        <w:t>E. H. CHAPIN, Living Words</w:t>
+      </w:r>
+    </w:p>
+    <w:p/>
+    <w:p>
+      <w:r>
+        <w:t>Our dead are never dead to us until we have forgotten them.</w:t>
+      </w:r>
+    </w:p>
+    <w:p/>
+    <w:p>
+      <w:r>
+        <w:t>GEO</w:t>
+      </w:r>
+    </w:p>
+    <w:p>
+      <w:proofErr w:type="gramStart"/>
+      <w:r>
+        <w:t>image</w:t>
+      </w:r>
+      <w:proofErr w:type="gramEnd"/>
+      <w:r>
+        <w:t>: http://www.notable-quotes.com/d/death_quotes.jpg</w:t>
+      </w:r>
+    </w:p>
+    <w:p/>
+    <w:p>
+      <w:r>
+        <w:t xml:space="preserve">Life, Death and </w:t>
+      </w:r>
+      <w:proofErr w:type="spellStart"/>
+      <w:r>
+        <w:t>TimeRGE</w:t>
+      </w:r>
+      <w:proofErr w:type="spellEnd"/>
+      <w:r>
+        <w:t xml:space="preserve"> ELIOT, Adam Bede</w:t>
+      </w:r>
+    </w:p>
+    <w:p/>
+    <w:p>
+      <w:r>
+        <w:t xml:space="preserve">How dreadful is the prospect of death, at the remotest distance! </w:t>
+      </w:r>
+      <w:proofErr w:type="gramStart"/>
+      <w:r>
+        <w:t>how</w:t>
+      </w:r>
+      <w:proofErr w:type="gramEnd"/>
+      <w:r>
+        <w:t xml:space="preserve"> the smallest apprehensions of it can pall the most gay, airy, and brisk spirits! </w:t>
+      </w:r>
+      <w:proofErr w:type="gramStart"/>
+      <w:r>
+        <w:t>even</w:t>
+      </w:r>
+      <w:proofErr w:type="gramEnd"/>
+      <w:r>
+        <w:t xml:space="preserve"> I, who thought I could have been merry in sight of my coffin, and drink a health with the sexton in my own grave, now tremble at the least envoy of the king of terrors. To see but the shaking of my glass makes me turn pale ... all the jollity of my humour and conversation is turned on a sudden into chagrin and melancholy, black as despair, and gloomy as the grave.</w:t>
+      </w:r>
+    </w:p>
+    <w:p/>
+    <w:p>
+      <w:r>
+        <w:t>WELLINS CALCOTT, Thoughts Moral and Divine</w:t>
+      </w:r>
+    </w:p>
+    <w:p/>
+    <w:p>
+      <w:r>
+        <w:t>Death is the condition of higher and more fruitful life.</w:t>
+      </w:r>
+    </w:p>
+    <w:p/>
+    <w:p>
+      <w:r>
+        <w:t>E. H. CHAPIN, Living Words</w:t>
+      </w:r>
+    </w:p>
+    <w:p/>
+    <w:p>
+      <w:proofErr w:type="gramStart"/>
+      <w:r>
+        <w:t>Funerals all over the world everywhere every minute.</w:t>
+      </w:r>
+      <w:proofErr w:type="gramEnd"/>
+      <w:r>
+        <w:t xml:space="preserve"> </w:t>
+      </w:r>
+      <w:proofErr w:type="gramStart"/>
+      <w:r>
+        <w:t xml:space="preserve">Shovelling them under by the cartload </w:t>
+      </w:r>
+      <w:proofErr w:type="spellStart"/>
+      <w:r>
+        <w:t>doublequick</w:t>
+      </w:r>
+      <w:proofErr w:type="spellEnd"/>
+      <w:r>
+        <w:t>.</w:t>
+      </w:r>
+      <w:proofErr w:type="gramEnd"/>
+      <w:r>
+        <w:t xml:space="preserve"> </w:t>
+      </w:r>
+      <w:proofErr w:type="gramStart"/>
+      <w:r>
+        <w:t>Thousands every hour.</w:t>
+      </w:r>
+      <w:proofErr w:type="gramEnd"/>
+      <w:r>
+        <w:t xml:space="preserve"> </w:t>
+      </w:r>
+      <w:proofErr w:type="gramStart"/>
+      <w:r>
+        <w:t>Too many in the world.</w:t>
+      </w:r>
+      <w:proofErr w:type="gramEnd"/>
+    </w:p>
+    <w:p/>
+    <w:p>
+      <w:r>
+        <w:t>JAMES JOYCE, Ulysses</w:t>
+      </w:r>
+    </w:p>
+    <w:p/>
+    <w:p>
+      <w:r>
+        <w:t>The great thing about the dead, they make space.</w:t>
+      </w:r>
+    </w:p>
+    <w:p/>
+    <w:p>
+      <w:r>
+        <w:t>JOHN UPDIKE, Rabbit is Rich</w:t>
+      </w:r>
+    </w:p>
+    <w:p/>
+    <w:p>
+      <w:r>
+        <w:t>We are mere notes in a piece of music played by the angel Death--heard and lost.</w:t>
+      </w:r>
+    </w:p>
+    <w:p/>
+    <w:p>
+      <w:r>
+        <w:t>AUSTIN O'MALLEY, Keystones of Thought</w:t>
+      </w:r>
+    </w:p>
+    <w:p/>
+    <w:p>
+      <w:r>
+        <w:t>Being dead will be no different from being unborn -- I shall be just as I was in the time of William the Conqueror or the dinosaurs or the trilobites. There is nothing to fear in that.</w:t>
+      </w:r>
+    </w:p>
+    <w:p/>
+    <w:p>
+      <w:r>
+        <w:t xml:space="preserve">RICHARD DAWKINS, </w:t>
+      </w:r>
+      <w:proofErr w:type="gramStart"/>
+      <w:r>
+        <w:t>The</w:t>
+      </w:r>
+      <w:proofErr w:type="gramEnd"/>
+      <w:r>
+        <w:t xml:space="preserve"> God Delusion</w:t>
+      </w:r>
+    </w:p>
+    <w:p/>
+    <w:p>
+      <w:r>
+        <w:t>Dying was just an extended version of Ash Wednesday.</w:t>
+      </w:r>
+    </w:p>
+    <w:p/>
+    <w:p>
+      <w:r>
+        <w:t>DON DELILLO, Underworld</w:t>
+      </w:r>
+    </w:p>
+    <w:p/>
+    <w:p>
+      <w:r>
+        <w:t xml:space="preserve">What does thou ail, O mortal </w:t>
+      </w:r>
+      <w:proofErr w:type="gramStart"/>
+      <w:r>
+        <w:t>man</w:t>
+      </w:r>
+      <w:proofErr w:type="gramEnd"/>
+      <w:r>
+        <w:t xml:space="preserve">, or to what purpose is to spend thy life in groans and complaints, under the apprehensions of Death? Where are </w:t>
+      </w:r>
+      <w:proofErr w:type="spellStart"/>
+      <w:r>
+        <w:t>thy</w:t>
+      </w:r>
+      <w:proofErr w:type="spellEnd"/>
+      <w:r>
+        <w:t xml:space="preserve"> past years and pleasures? Are they not </w:t>
+      </w:r>
+      <w:proofErr w:type="spellStart"/>
+      <w:r>
+        <w:t>vanish'd</w:t>
+      </w:r>
+      <w:proofErr w:type="spellEnd"/>
+      <w:r>
+        <w:t xml:space="preserve"> and lost in the flux of time, as if thou </w:t>
+      </w:r>
+      <w:proofErr w:type="spellStart"/>
+      <w:r>
+        <w:t>hadst</w:t>
+      </w:r>
+      <w:proofErr w:type="spellEnd"/>
+      <w:r>
+        <w:t xml:space="preserve"> put water into a sieve? Bethink </w:t>
+      </w:r>
+      <w:proofErr w:type="gramStart"/>
+      <w:r>
+        <w:t>thyself</w:t>
+      </w:r>
+      <w:proofErr w:type="gramEnd"/>
+      <w:r>
+        <w:t xml:space="preserve"> then of retreat, and leave the world with the same content and satisfaction as a well satisfied guest rises from an agreeable feast.</w:t>
+      </w:r>
+    </w:p>
+    <w:p/>
+    <w:p>
+      <w:r>
+        <w:t>WELLINS CALCOTT, Thoughts Moral and Divine</w:t>
+      </w:r>
+    </w:p>
+    <w:p/>
+    <w:p>
+      <w:r>
+        <w:t>All stories, if continued far enough, end in death, and he is no true-story teller who would keep that from you.</w:t>
+      </w:r>
+    </w:p>
+    <w:p/>
+    <w:p>
+      <w:r>
+        <w:t>ERNEST HEMINGWAY, Death in the Afternoon</w:t>
+      </w:r>
+    </w:p>
+    <w:p/>
+    <w:p>
+      <w:r>
+        <w:t xml:space="preserve">Better to live or die, </w:t>
+      </w:r>
+      <w:proofErr w:type="gramStart"/>
+      <w:r>
+        <w:t>once and for all</w:t>
+      </w:r>
+      <w:proofErr w:type="gramEnd"/>
+      <w:r>
+        <w:t>, than die by inches.</w:t>
+      </w:r>
+    </w:p>
+    <w:p/>
+    <w:p>
+      <w:r>
+        <w:t xml:space="preserve">HOMER, </w:t>
+      </w:r>
+      <w:proofErr w:type="gramStart"/>
+      <w:r>
+        <w:t>The</w:t>
+      </w:r>
+      <w:proofErr w:type="gramEnd"/>
+      <w:r>
+        <w:t xml:space="preserve"> Iliad</w:t>
+      </w:r>
+    </w:p>
+    <w:p/>
+    <w:p>
+      <w:r>
+        <w:t xml:space="preserve">No one wants to die. Even people who want to go to heaven </w:t>
+      </w:r>
+      <w:proofErr w:type="gramStart"/>
+      <w:r>
+        <w:t>don't</w:t>
+      </w:r>
+      <w:proofErr w:type="gramEnd"/>
+      <w:r>
+        <w:t xml:space="preserve"> want to die to get there. </w:t>
+      </w:r>
+      <w:proofErr w:type="gramStart"/>
+      <w:r>
+        <w:t>And yet</w:t>
+      </w:r>
+      <w:proofErr w:type="gramEnd"/>
+      <w:r>
+        <w:t xml:space="preserve"> death is the destination we all share. No one has ever escaped it. </w:t>
+      </w:r>
+      <w:proofErr w:type="gramStart"/>
+      <w:r>
+        <w:t>And that</w:t>
+      </w:r>
+      <w:proofErr w:type="gramEnd"/>
+      <w:r>
+        <w:t xml:space="preserve"> is as it should be, because Death is very likely the single best invention of Life. It is Life's change agent. It clears out the old to make way for the new. Right </w:t>
+      </w:r>
+      <w:proofErr w:type="gramStart"/>
+      <w:r>
+        <w:t>now</w:t>
+      </w:r>
+      <w:proofErr w:type="gramEnd"/>
+      <w:r>
+        <w:t xml:space="preserve"> the new is you, but someday not too long from now, you will gradually become the old and be cleared away. Sorry to be so dramatic, but it is quite true.</w:t>
+      </w:r>
+    </w:p>
+    <w:p/>
+    <w:p>
+      <w:r>
+        <w:t>STEVE JOBS, Commencement address at Stanford University, Jun. 12, 2005</w:t>
+      </w:r>
+    </w:p>
+    <w:p/>
+    <w:p>
+      <w:r>
+        <w:t xml:space="preserve">Death is the dropping of the </w:t>
+      </w:r>
+      <w:proofErr w:type="gramStart"/>
+      <w:r>
+        <w:t>flower, that</w:t>
+      </w:r>
+      <w:proofErr w:type="gramEnd"/>
+      <w:r>
+        <w:t xml:space="preserve"> the fruit may swell.</w:t>
+      </w:r>
+    </w:p>
+    <w:p/>
+    <w:p>
+      <w:r>
+        <w:t>HENRY WARD BEECHER, Proverbs from Plymouth Pulpit</w:t>
+      </w:r>
+    </w:p>
+    <w:p/>
+    <w:p>
+      <w:r>
+        <w:t>Dead man, dead man</w:t>
+      </w:r>
+    </w:p>
+    <w:p>
+      <w:r>
+        <w:t>When will you arise?</w:t>
+      </w:r>
+    </w:p>
+    <w:p>
+      <w:r>
+        <w:t>Cobwebs in your mind</w:t>
+      </w:r>
+    </w:p>
+    <w:p>
+      <w:r>
+        <w:t>Dust upon your eyes</w:t>
+      </w:r>
+    </w:p>
+    <w:p>
+      <w:r>
+        <w:t>BOB DYLAN, "Dead Man, Dead Man"</w:t>
+      </w:r>
+    </w:p>
+    <w:p/>
+    <w:p>
+      <w:proofErr w:type="gramStart"/>
+      <w:r>
+        <w:t>Are not the thoughts of the dying often turned towards the practical, painful, obscure, visceral aspect, towards the "seamy side" of death which is, as it happens, the side that death actually presents to them and forces them to feel, and which far more closely resembles a crushing burden, a difficulty in breathing, a destroying thirst, than the abstract idea to which we are accustomed to give the name of Death?</w:t>
+      </w:r>
+      <w:proofErr w:type="gramEnd"/>
+    </w:p>
+    <w:p/>
+    <w:p>
+      <w:r>
+        <w:t>MARCEL PROUST, Swann's Way</w:t>
+      </w:r>
+    </w:p>
+    <w:p/>
+    <w:p>
+      <w:r>
+        <w:t xml:space="preserve">Since </w:t>
+      </w:r>
+      <w:proofErr w:type="gramStart"/>
+      <w:r>
+        <w:t>we're</w:t>
+      </w:r>
+      <w:proofErr w:type="gramEnd"/>
+      <w:r>
+        <w:t xml:space="preserve"> all going to die, it's obvious that when and how don't matter.</w:t>
+      </w:r>
+    </w:p>
+    <w:p/>
+    <w:p>
+      <w:r>
+        <w:t xml:space="preserve">ALBERT CAMUS, </w:t>
+      </w:r>
+      <w:proofErr w:type="gramStart"/>
+      <w:r>
+        <w:t>The</w:t>
+      </w:r>
+      <w:proofErr w:type="gramEnd"/>
+      <w:r>
+        <w:t xml:space="preserve"> Stranger</w:t>
+      </w:r>
+    </w:p>
+    <w:p/>
+    <w:p>
+      <w:r>
+        <w:t>Some people die, others just run out of fuel.</w:t>
+      </w:r>
+    </w:p>
+    <w:p/>
+    <w:p>
+      <w:r>
+        <w:t>CARMEN BOULLOSA, Cleopatra Dismounts</w:t>
+      </w:r>
+    </w:p>
+    <w:p/>
+    <w:p>
+      <w:r>
+        <w:t xml:space="preserve">When I read </w:t>
+      </w:r>
+      <w:proofErr w:type="gramStart"/>
+      <w:r>
+        <w:t>obituaries</w:t>
+      </w:r>
+      <w:proofErr w:type="gramEnd"/>
+      <w:r>
+        <w:t xml:space="preserve"> I always note the age of the deceased. Automatically I relate this figure to my own age. </w:t>
+      </w:r>
+      <w:proofErr w:type="gramStart"/>
+      <w:r>
+        <w:t>Four years to go, I think.</w:t>
+      </w:r>
+      <w:proofErr w:type="gramEnd"/>
+      <w:r>
+        <w:t xml:space="preserve"> </w:t>
+      </w:r>
+      <w:proofErr w:type="gramStart"/>
+      <w:r>
+        <w:t>Nine more years.</w:t>
+      </w:r>
+      <w:proofErr w:type="gramEnd"/>
+      <w:r>
+        <w:t xml:space="preserve"> Two years and </w:t>
+      </w:r>
+      <w:proofErr w:type="gramStart"/>
+      <w:r>
+        <w:t>I'm</w:t>
+      </w:r>
+      <w:proofErr w:type="gramEnd"/>
+      <w:r>
+        <w:t xml:space="preserve"> dead. The power of numbers is never more evident than when we use them to speculate on the time of our dying.</w:t>
+      </w:r>
+    </w:p>
+    <w:p/>
+    <w:p>
+      <w:r>
+        <w:t>DON DELILLO, White Noise</w:t>
+      </w:r>
+    </w:p>
+    <w:p/>
+    <w:p>
+      <w:r>
+        <w:t>When among the graves of thy fellows, walk with circumspection</w:t>
+      </w:r>
+      <w:proofErr w:type="gramStart"/>
+      <w:r>
+        <w:t>;</w:t>
+      </w:r>
+      <w:proofErr w:type="gramEnd"/>
+      <w:r>
+        <w:t xml:space="preserve"> </w:t>
+      </w:r>
+      <w:proofErr w:type="spellStart"/>
+      <w:r>
+        <w:t>thine</w:t>
+      </w:r>
+      <w:proofErr w:type="spellEnd"/>
+      <w:r>
+        <w:t xml:space="preserve"> own is open at thy feet.</w:t>
+      </w:r>
+    </w:p>
+    <w:p/>
+    <w:p>
+      <w:r>
+        <w:t>AMBROSE BIERCE, "Epigrams of a Cynic"</w:t>
+      </w:r>
+    </w:p>
+    <w:p/>
+    <w:p>
+      <w:r>
+        <w:t>Death ... was the only kept promise out of all life's false starts and switchbacks, all there was at the end of the dusty road.</w:t>
+      </w:r>
+    </w:p>
+    <w:p/>
+    <w:p>
+      <w:r>
+        <w:t>WILLIAM GAY, Provinces of Night</w:t>
+      </w:r>
+    </w:p>
+    <w:p/>
+    <w:p>
+      <w:r>
+        <w:t xml:space="preserve">In the end, living </w:t>
+      </w:r>
+      <w:proofErr w:type="gramStart"/>
+      <w:r>
+        <w:t>is defined</w:t>
+      </w:r>
+      <w:proofErr w:type="gramEnd"/>
+      <w:r>
+        <w:t xml:space="preserve"> by dying. Bookended by oblivion, we </w:t>
+      </w:r>
+      <w:proofErr w:type="gramStart"/>
+      <w:r>
+        <w:t>are caught</w:t>
+      </w:r>
+      <w:proofErr w:type="gramEnd"/>
+      <w:r>
+        <w:t xml:space="preserve"> in the vice of terror, squeezed to bursting by the approaching end.</w:t>
+      </w:r>
+    </w:p>
+    <w:p/>
+    <w:p>
+      <w:r>
+        <w:t>BERNARD BECKETT, Genesis</w:t>
+      </w:r>
+    </w:p>
+    <w:p/>
+    <w:p>
+      <w:r>
+        <w:t xml:space="preserve">How fine is the mesh of </w:t>
+      </w:r>
+      <w:proofErr w:type="gramStart"/>
+      <w:r>
+        <w:t>death.</w:t>
+      </w:r>
+      <w:proofErr w:type="gramEnd"/>
+      <w:r>
+        <w:t xml:space="preserve"> You can almost see through it.</w:t>
+      </w:r>
+    </w:p>
+    <w:p/>
+    <w:p>
+      <w:r>
+        <w:t>JANE HIRSHFIELD, "The Present"</w:t>
+      </w:r>
+    </w:p>
+    <w:p/>
+    <w:p>
+      <w:r>
+        <w:t>A man's life breath cannot come back again--</w:t>
+      </w:r>
+    </w:p>
+    <w:p>
+      <w:proofErr w:type="gramStart"/>
+      <w:r>
+        <w:t>no</w:t>
+      </w:r>
+      <w:proofErr w:type="gramEnd"/>
+      <w:r>
+        <w:t xml:space="preserve"> raiders in force, no trading brings it back,</w:t>
+      </w:r>
+    </w:p>
+    <w:p>
+      <w:proofErr w:type="gramStart"/>
+      <w:r>
+        <w:t>once</w:t>
+      </w:r>
+      <w:proofErr w:type="gramEnd"/>
+      <w:r>
+        <w:t xml:space="preserve"> it slips through a man's clenched teeth.</w:t>
+      </w:r>
+    </w:p>
+    <w:p>
+      <w:r>
+        <w:t xml:space="preserve">HOMER, </w:t>
+      </w:r>
+      <w:proofErr w:type="gramStart"/>
+      <w:r>
+        <w:t>The</w:t>
+      </w:r>
+      <w:proofErr w:type="gramEnd"/>
+      <w:r>
+        <w:t xml:space="preserve"> Iliad</w:t>
+      </w:r>
+    </w:p>
+    <w:p/>
+    <w:p>
+      <w:r>
+        <w:t>Death is a Dialogue between</w:t>
+      </w:r>
+    </w:p>
+    <w:p>
+      <w:proofErr w:type="gramStart"/>
+      <w:r>
+        <w:t>The Spirit and the Dust.</w:t>
+      </w:r>
+      <w:proofErr w:type="gramEnd"/>
+    </w:p>
+    <w:p>
+      <w:r>
+        <w:t>EMILY DICKINSON, "Death is a Dialogue"</w:t>
+      </w:r>
+    </w:p>
+    <w:p/>
+    <w:p>
+      <w:proofErr w:type="gramStart"/>
+      <w:r>
+        <w:t>There are some dead who</w:t>
+      </w:r>
+      <w:proofErr w:type="gramEnd"/>
+      <w:r>
+        <w:t xml:space="preserve"> are more alive than the living.</w:t>
+      </w:r>
+    </w:p>
+    <w:p/>
+    <w:p>
+      <w:r>
+        <w:t>ROMAIN ROLLAND, Jean-Christophe</w:t>
+      </w:r>
+    </w:p>
+    <w:p/>
+    <w:p>
+      <w:proofErr w:type="gramStart"/>
+      <w:r>
+        <w:t>It's</w:t>
+      </w:r>
+      <w:proofErr w:type="gramEnd"/>
+      <w:r>
+        <w:t xml:space="preserve"> not that I'm afraid to die, I just don't want to be there when it happens.</w:t>
+      </w:r>
+    </w:p>
+    <w:p/>
+    <w:p>
+      <w:r>
+        <w:t>WOODY ALLEN, Death: A Comedy in One Act</w:t>
+      </w:r>
+    </w:p>
+    <w:p/>
     <w:sectPr>
       <w:pgSz w:w="11906" w:h="16838"/>
       <w:pgMar w:top="1440" w:right="1440" w:bottom="1440" w:left="1440" w:header="708" w:footer="708" w:gutter="0"/>
@@ -2037,7 +4059,6 @@
     <w:name w:val="Hyperlink"/>
     <w:basedOn w:val="DefaultParagraphFont"/>
     <w:uiPriority w:val="99"/>
-    <w:semiHidden/>
     <w:unhideWhenUsed/>
     <w:rsid w:val="00A02F3F"/>
     <w:rPr>

</xml_diff>